<commit_message>
more progress on writeup
</commit_message>
<xml_diff>
--- a/docs/CS575-Final-Report.docx
+++ b/docs/CS575-Final-Report.docx
@@ -422,7 +422,347 @@
     <w:p>
       <w:pPr>
         <w:pStyle w:val="BodyText"/>
-      </w:pPr>
+        <w:rPr>
+          <w:lang w:val="en-US"/>
+        </w:rPr>
+      </w:pPr>
+      <w:r>
+        <w:rPr>
+          <w:lang w:val="en-US"/>
+        </w:rPr>
+        <w:t>The project can be broken down into four major software components: the data scraper, the red-black tree, the A* search algorithm, and the visualization.</w:t>
+      </w:r>
+    </w:p>
+    <w:p>
+      <w:pPr>
+        <w:pStyle w:val="BodyText"/>
+        <w:rPr>
+          <w:lang w:val="en-US"/>
+        </w:rPr>
+      </w:pPr>
+      <w:r>
+        <w:rPr>
+          <w:lang w:val="en-US"/>
+        </w:rPr>
+        <w:t xml:space="preserve">The first of these components, the data scraper, </w:t>
+      </w:r>
+      <w:r>
+        <w:rPr>
+          <w:lang w:val="en-US"/>
+        </w:rPr>
+        <w:t>provides</w:t>
+      </w:r>
+      <w:r>
+        <w:rPr>
+          <w:lang w:val="en-US"/>
+        </w:rPr>
+        <w:t xml:space="preserve"> the necessary information that </w:t>
+      </w:r>
+      <w:r>
+        <w:rPr>
+          <w:lang w:val="en-US"/>
+        </w:rPr>
+        <w:t>serves</w:t>
+      </w:r>
+      <w:r>
+        <w:rPr>
+          <w:lang w:val="en-US"/>
+        </w:rPr>
+        <w:t xml:space="preserve"> as inputs to the other three parts. Two main scripts </w:t>
+      </w:r>
+      <w:r>
+        <w:rPr>
+          <w:lang w:val="en-US"/>
+        </w:rPr>
+        <w:t>make</w:t>
+      </w:r>
+      <w:r>
+        <w:rPr>
+          <w:lang w:val="en-US"/>
+        </w:rPr>
+        <w:t xml:space="preserve"> up the whole of the scraper. The first script </w:t>
+      </w:r>
+      <w:r>
+        <w:rPr>
+          <w:lang w:val="en-US"/>
+        </w:rPr>
+        <w:t>reads</w:t>
+      </w:r>
+      <w:r>
+        <w:rPr>
+          <w:lang w:val="en-US"/>
+        </w:rPr>
+        <w:t xml:space="preserve"> in a list of all urbanized areas in the United States with a population of over 10,000 [ref here]. It then geocod</w:t>
+      </w:r>
+      <w:r>
+        <w:rPr>
+          <w:lang w:val="en-US"/>
+        </w:rPr>
+        <w:t>es</w:t>
+      </w:r>
+      <w:r>
+        <w:rPr>
+          <w:lang w:val="en-US"/>
+        </w:rPr>
+        <w:t xml:space="preserve"> these place names to receive latitude and longitude coordinates. Cities</w:t>
+      </w:r>
+      <w:r>
+        <w:rPr>
+          <w:lang w:val="en-US"/>
+        </w:rPr>
+        <w:t xml:space="preserve">, </w:t>
+      </w:r>
+      <w:r>
+        <w:rPr>
+          <w:lang w:val="en-US"/>
+        </w:rPr>
+        <w:t>in the case of this project</w:t>
+      </w:r>
+      <w:r>
+        <w:rPr>
+          <w:lang w:val="en-US"/>
+        </w:rPr>
+        <w:t>,</w:t>
+      </w:r>
+      <w:r>
+        <w:rPr>
+          <w:lang w:val="en-US"/>
+        </w:rPr>
+        <w:t xml:space="preserve"> serve as nodes for the red-black tree </w:t>
+      </w:r>
+      <w:r>
+        <w:rPr>
+          <w:lang w:val="en-US"/>
+        </w:rPr>
+        <w:t>as well as</w:t>
+      </w:r>
+      <w:r>
+        <w:rPr>
+          <w:lang w:val="en-US"/>
+        </w:rPr>
+        <w:t xml:space="preserve"> </w:t>
+      </w:r>
+      <w:r>
+        <w:rPr>
+          <w:lang w:val="en-US"/>
+        </w:rPr>
+        <w:t xml:space="preserve">nodes for the graph that the A* search algorithm </w:t>
+      </w:r>
+      <w:r>
+        <w:rPr>
+          <w:lang w:val="en-US"/>
+        </w:rPr>
+        <w:t>traverses</w:t>
+      </w:r>
+      <w:r>
+        <w:rPr>
+          <w:lang w:val="en-US"/>
+        </w:rPr>
+        <w:t xml:space="preserve">. The second script </w:t>
+      </w:r>
+      <w:r>
+        <w:rPr>
+          <w:lang w:val="en-US"/>
+        </w:rPr>
+        <w:t>generates</w:t>
+      </w:r>
+      <w:r>
+        <w:rPr>
+          <w:lang w:val="en-US"/>
+        </w:rPr>
+        <w:t xml:space="preserve"> edges from the city data. The Euclidean distance </w:t>
+      </w:r>
+      <w:r>
+        <w:rPr>
+          <w:lang w:val="en-US"/>
+        </w:rPr>
+        <w:t>is</w:t>
+      </w:r>
+      <w:r>
+        <w:rPr>
+          <w:lang w:val="en-US"/>
+        </w:rPr>
+        <w:t xml:space="preserve"> calculated for each city in the dataset. All nodes within a certain distance </w:t>
+      </w:r>
+      <w:r>
+        <w:rPr>
+          <w:lang w:val="en-US"/>
+        </w:rPr>
+        <w:t>are</w:t>
+      </w:r>
+      <w:r>
+        <w:rPr>
+          <w:lang w:val="en-US"/>
+        </w:rPr>
+        <w:t xml:space="preserve"> considered neighbors to the search node and an edge </w:t>
+      </w:r>
+      <w:r>
+        <w:rPr>
+          <w:lang w:val="en-US"/>
+        </w:rPr>
+        <w:t>is</w:t>
+      </w:r>
+      <w:r>
+        <w:rPr>
+          <w:lang w:val="en-US"/>
+        </w:rPr>
+        <w:t xml:space="preserve"> generated between the two. The distance used </w:t>
+      </w:r>
+      <w:r>
+        <w:rPr>
+          <w:lang w:val="en-US"/>
+        </w:rPr>
+        <w:t>varies</w:t>
+      </w:r>
+      <w:r>
+        <w:rPr>
+          <w:lang w:val="en-US"/>
+        </w:rPr>
+        <w:t xml:space="preserve"> by state and </w:t>
+      </w:r>
+      <w:r>
+        <w:rPr>
+          <w:lang w:val="en-US"/>
+        </w:rPr>
+        <w:t>is</w:t>
+      </w:r>
+      <w:r>
+        <w:rPr>
+          <w:lang w:val="en-US"/>
+        </w:rPr>
+        <w:t xml:space="preserve"> dependent on population density. This helped to bridge gaps in rural states where cities </w:t>
+      </w:r>
+      <w:r>
+        <w:rPr>
+          <w:lang w:val="en-US"/>
+        </w:rPr>
+        <w:t>are</w:t>
+      </w:r>
+      <w:r>
+        <w:rPr>
+          <w:lang w:val="en-US"/>
+        </w:rPr>
+        <w:t xml:space="preserve"> more than 200+ kilometers apart.</w:t>
+      </w:r>
+    </w:p>
+    <w:p>
+      <w:pPr>
+        <w:pStyle w:val="BodyText"/>
+        <w:rPr>
+          <w:lang w:val="en-US"/>
+        </w:rPr>
+      </w:pPr>
+      <w:r>
+        <w:rPr>
+          <w:lang w:val="en-US"/>
+        </w:rPr>
+        <w:t xml:space="preserve">The second component </w:t>
+      </w:r>
+      <w:r>
+        <w:rPr>
+          <w:lang w:val="en-US"/>
+        </w:rPr>
+        <w:t>is</w:t>
+      </w:r>
+      <w:r>
+        <w:rPr>
+          <w:lang w:val="en-US"/>
+        </w:rPr>
+        <w:t xml:space="preserve"> the red-black tree</w:t>
+      </w:r>
+      <w:r>
+        <w:rPr>
+          <w:lang w:val="en-US"/>
+        </w:rPr>
+        <w:t xml:space="preserve">. As stated previously, it takes a list of cities as inputs to build a tree. Once the initial dataset is loaded, users can choose four options: insert </w:t>
+      </w:r>
+      <w:r>
+        <w:rPr>
+          <w:lang w:val="en-US"/>
+        </w:rPr>
+        <w:lastRenderedPageBreak/>
+        <w:t xml:space="preserve">a new node, delete a node, print the tree, and write to a CSV. Inserting and deleting work as one would expect and continue to maintain the integrity of the tree. Printing the tree gives a level-order traversal view of the tree. Writing </w:t>
+      </w:r>
+      <w:r>
+        <w:rPr>
+          <w:lang w:val="en-US"/>
+        </w:rPr>
+        <w:t>out to the CSV gives a file with nodes in an in-order manner. Nodes (cities) are sorted by the Federal Information Processing Standard code.</w:t>
+      </w:r>
+    </w:p>
+    <w:p>
+      <w:pPr>
+        <w:pStyle w:val="BodyText"/>
+        <w:rPr>
+          <w:lang w:val="en-US"/>
+        </w:rPr>
+      </w:pPr>
+      <w:r>
+        <w:rPr>
+          <w:lang w:val="en-US"/>
+        </w:rPr>
+        <w:t xml:space="preserve">The third and fourth component relate to the A* search algorithm. The algorithm reads in the computed cities and edges and generates a graph. Users can call a standalone program or use the visualization tool, which is a web interface </w:t>
+      </w:r>
+      <w:r>
+        <w:rPr>
+          <w:lang w:val="en-US"/>
+        </w:rPr>
+        <w:t>for the search algorithm</w:t>
+      </w:r>
+      <w:r>
+        <w:rPr>
+          <w:lang w:val="en-US"/>
+        </w:rPr>
+        <w:t>.</w:t>
+      </w:r>
+      <w:r>
+        <w:rPr>
+          <w:lang w:val="en-US"/>
+        </w:rPr>
+        <w:t xml:space="preserve"> After inputting a starting node and a destination node, the shortest path is calculated. The graph is weighted for distance. The heuristic used considers the population of the destination city. While this might make a path longer by distance it produces a more </w:t>
+      </w:r>
+      <w:r>
+        <w:rPr>
+          <w:lang w:val="en-US"/>
+        </w:rPr>
+        <w:t>“</w:t>
+      </w:r>
+      <w:r>
+        <w:rPr>
+          <w:lang w:val="en-US"/>
+        </w:rPr>
+        <w:t>realistic</w:t>
+      </w:r>
+      <w:r>
+        <w:rPr>
+          <w:lang w:val="en-US"/>
+        </w:rPr>
+        <w:t>”</w:t>
+      </w:r>
+      <w:r>
+        <w:rPr>
+          <w:lang w:val="en-US"/>
+        </w:rPr>
+        <w:t xml:space="preserve"> path. For example, a real-life path between New York City and Los Angeles would not go through a series of small town</w:t>
+      </w:r>
+      <w:r>
+        <w:rPr>
+          <w:lang w:val="en-US"/>
+        </w:rPr>
+        <w:t>s</w:t>
+      </w:r>
+      <w:r>
+        <w:rPr>
+          <w:lang w:val="en-US"/>
+        </w:rPr>
+        <w:t>, but it would rather take a slightly longer route to ensure it passes through other cities</w:t>
+      </w:r>
+      <w:r>
+        <w:rPr>
+          <w:lang w:val="en-US"/>
+        </w:rPr>
+        <w:t>. This search algorithm implementation aims to achieve the same goal.</w:t>
+      </w:r>
     </w:p>
     <w:p>
       <w:pPr>
@@ -439,65 +779,25 @@
           <w:ilvl w:val="0"/>
           <w:numId w:val="0"/>
         </w:numPr>
-        <w:ind w:left="576"/>
-      </w:pPr>
-    </w:p>
-    <w:p>
-      <w:pPr>
-        <w:pStyle w:val="Heading2"/>
-      </w:pPr>
-      <w:r>
-        <w:t>Performance Evaluation</w:t>
-      </w:r>
-      <w:r>
-        <w:t xml:space="preserve"> (Optional)</w:t>
+        <w:tabs>
+          <w:tab w:val="clear" w:pos="288"/>
+        </w:tabs>
+        <w:ind w:firstLine="360"/>
+        <w:rPr>
+          <w:lang w:val="en-US"/>
+        </w:rPr>
+      </w:pPr>
+      <w:r>
+        <w:rPr>
+          <w:lang w:val="en-US"/>
+        </w:rPr>
+        <w:t>Python, Golang, etc.</w:t>
       </w:r>
     </w:p>
     <w:p>
       <w:pPr>
         <w:pStyle w:val="BodyText"/>
       </w:pPr>
-      <w:r>
-        <w:t xml:space="preserve">/* </w:t>
-      </w:r>
-      <w:r>
-        <w:t>If you have compared the performance of several algorithms, describe 1) perfo</w:t>
-      </w:r>
-      <w:r>
-        <w:t xml:space="preserve">rmance metrics (e.g., latency or throughput) and 2) results using the defined metrics. </w:t>
-      </w:r>
-      <w:r>
-        <w:t xml:space="preserve"> </w:t>
-      </w:r>
-      <w:r>
-        <w:t>To illustrate your results, plot graphs or tables</w:t>
-      </w:r>
-      <w:r>
-        <w:t xml:space="preserve"> and clearly explain them</w:t>
-      </w:r>
-      <w:r>
-        <w:t>.</w:t>
-      </w:r>
-      <w:r>
-        <w:t xml:space="preserve"> </w:t>
-      </w:r>
-      <w:r>
-        <w:rPr>
-          <w:lang w:val="en-US"/>
-        </w:rPr>
-        <w:t xml:space="preserve">Note that performance evaluation is not required but optional, since correctly implementing N+1 non-trivial algorithms is the first priority. If you haven’t done any performance evaluation just leave this section empty. </w:t>
-      </w:r>
-      <w:r>
-        <w:t>*/</w:t>
-      </w:r>
-    </w:p>
-    <w:p>
-      <w:pPr>
-        <w:pStyle w:val="BodyText"/>
-      </w:pPr>
-      <w:r>
-        <w:t xml:space="preserve"> </w:t>
-      </w:r>
     </w:p>
     <w:p>
       <w:pPr>
@@ -594,7 +894,6 @@
         <w:pStyle w:val="Heading5"/>
       </w:pPr>
       <w:r>
-        <w:lastRenderedPageBreak/>
         <w:t>References</w:t>
       </w:r>
     </w:p>

</xml_diff>